<commit_message>
modificaciones de tiempos y memorias Laboratorio 7
</commit_message>
<xml_diff>
--- a/Docs/Observaciones-Lab 7.docx
+++ b/Docs/Observaciones-Lab 7.docx
@@ -263,6 +263,13 @@
                 <w:lang w:val="es-419"/>
               </w:rPr>
             </w:pPr>
+            <w:r>
+              <w:rPr>
+                <w:rFonts w:ascii="Dax-Regular" w:hAnsi="Dax-Regular"/>
+                <w:lang w:val="es-419"/>
+              </w:rPr>
+              <w:t>Intel(R) Core(TM) i5-6200U CPU @ 2.30GHz   2.40 GHz</w:t>
+            </w:r>
           </w:p>
         </w:tc>
         <w:tc>
@@ -333,6 +340,13 @@
                 <w:lang w:val="es-419"/>
               </w:rPr>
             </w:pPr>
+            <w:r>
+              <w:rPr>
+                <w:rFonts w:ascii="Dax-Regular" w:hAnsi="Dax-Regular"/>
+                <w:lang w:val="es-419"/>
+              </w:rPr>
+              <w:t>10,1 GB</w:t>
+            </w:r>
           </w:p>
         </w:tc>
         <w:tc>
@@ -404,6 +418,27 @@
                 <w:lang w:val="es-419"/>
               </w:rPr>
             </w:pPr>
+            <w:r>
+              <w:rPr>
+                <w:rFonts w:ascii="Dax-Regular" w:hAnsi="Dax-Regular"/>
+                <w:lang w:val="es-419"/>
+              </w:rPr>
+              <w:t>Windows 10 Home Single Language</w:t>
+            </w:r>
+            <w:r>
+              <w:rPr>
+                <w:rFonts w:ascii="Dax-Regular" w:hAnsi="Dax-Regular"/>
+                <w:lang w:val="es-419"/>
+              </w:rPr>
+              <w:t>-64 bits</w:t>
+            </w:r>
+            <w:r>
+              <w:rPr>
+                <w:rFonts w:ascii="Dax-Regular" w:hAnsi="Dax-Regular"/>
+                <w:lang w:val="es-419"/>
+              </w:rPr>
+              <w:t>.</w:t>
+            </w:r>
           </w:p>
         </w:tc>
         <w:tc>
@@ -7775,14 +7810,12 @@
 </file>
 
 <file path=customXml/item1.xml><?xml version="1.0" encoding="utf-8"?>
-<p:properties xmlns:p="http://schemas.microsoft.com/office/2006/metadata/properties" xmlns:xsi="http://www.w3.org/2001/XMLSchema-instance" xmlns:pc="http://schemas.microsoft.com/office/infopath/2007/PartnerControls">
-  <documentManagement>
-    <TaxCatchAll xmlns="85e30bcc-d76c-4413-8e4d-2dce22fb0743" xsi:nil="true"/>
-    <lcf76f155ced4ddcb4097134ff3c332f xmlns="164883f8-7691-4ecf-b54a-664c0d0edefe">
-      <Terms xmlns="http://schemas.microsoft.com/office/infopath/2007/PartnerControls"/>
-    </lcf76f155ced4ddcb4097134ff3c332f>
-  </documentManagement>
-</p:properties>
+<?mso-contentType ?>
+<FormTemplates xmlns="http://schemas.microsoft.com/sharepoint/v3/contenttype/forms">
+  <Display>DocumentLibraryForm</Display>
+  <Edit>DocumentLibraryForm</Edit>
+  <New>DocumentLibraryForm</New>
+</FormTemplates>
 </file>
 
 <file path=customXml/item2.xml><?xml version="1.0" encoding="utf-8"?>
@@ -8029,21 +8062,20 @@
 </file>
 
 <file path=customXml/item3.xml><?xml version="1.0" encoding="utf-8"?>
-<?mso-contentType ?>
-<FormTemplates xmlns="http://schemas.microsoft.com/sharepoint/v3/contenttype/forms">
-  <Display>DocumentLibraryForm</Display>
-  <Edit>DocumentLibraryForm</Edit>
-  <New>DocumentLibraryForm</New>
-</FormTemplates>
+<p:properties xmlns:p="http://schemas.microsoft.com/office/2006/metadata/properties" xmlns:xsi="http://www.w3.org/2001/XMLSchema-instance" xmlns:pc="http://schemas.microsoft.com/office/infopath/2007/PartnerControls">
+  <documentManagement>
+    <TaxCatchAll xmlns="85e30bcc-d76c-4413-8e4d-2dce22fb0743" xsi:nil="true"/>
+    <lcf76f155ced4ddcb4097134ff3c332f xmlns="164883f8-7691-4ecf-b54a-664c0d0edefe">
+      <Terms xmlns="http://schemas.microsoft.com/office/infopath/2007/PartnerControls"/>
+    </lcf76f155ced4ddcb4097134ff3c332f>
+  </documentManagement>
+</p:properties>
 </file>
 
 <file path=customXml/itemProps1.xml><?xml version="1.0" encoding="utf-8"?>
-<ds:datastoreItem xmlns:ds="http://schemas.openxmlformats.org/officeDocument/2006/customXml" ds:itemID="{8542EACB-7939-45C8-99C3-B6897CA7A7EF}">
+<ds:datastoreItem xmlns:ds="http://schemas.openxmlformats.org/officeDocument/2006/customXml" ds:itemID="{1F59EA8B-1FA8-40D2-A8B0-61B9CE1E4579}">
   <ds:schemaRefs>
-    <ds:schemaRef ds:uri="http://schemas.microsoft.com/office/2006/metadata/properties"/>
-    <ds:schemaRef ds:uri="http://schemas.microsoft.com/office/infopath/2007/PartnerControls"/>
-    <ds:schemaRef ds:uri="85e30bcc-d76c-4413-8e4d-2dce22fb0743"/>
-    <ds:schemaRef ds:uri="164883f8-7691-4ecf-b54a-664c0d0edefe"/>
+    <ds:schemaRef ds:uri="http://schemas.microsoft.com/sharepoint/v3/contenttype/forms"/>
   </ds:schemaRefs>
 </ds:datastoreItem>
 </file>
@@ -8068,9 +8100,12 @@
 </file>
 
 <file path=customXml/itemProps3.xml><?xml version="1.0" encoding="utf-8"?>
-<ds:datastoreItem xmlns:ds="http://schemas.openxmlformats.org/officeDocument/2006/customXml" ds:itemID="{1F59EA8B-1FA8-40D2-A8B0-61B9CE1E4579}">
+<ds:datastoreItem xmlns:ds="http://schemas.openxmlformats.org/officeDocument/2006/customXml" ds:itemID="{8542EACB-7939-45C8-99C3-B6897CA7A7EF}">
   <ds:schemaRefs>
-    <ds:schemaRef ds:uri="http://schemas.microsoft.com/sharepoint/v3/contenttype/forms"/>
+    <ds:schemaRef ds:uri="http://schemas.microsoft.com/office/2006/metadata/properties"/>
+    <ds:schemaRef ds:uri="http://schemas.microsoft.com/office/infopath/2007/PartnerControls"/>
+    <ds:schemaRef ds:uri="85e30bcc-d76c-4413-8e4d-2dce22fb0743"/>
+    <ds:schemaRef ds:uri="164883f8-7691-4ecf-b54a-664c0d0edefe"/>
   </ds:schemaRefs>
 </ds:datastoreItem>
 </file>
</xml_diff>